<commit_message>
add para in idea.docx
</commit_message>
<xml_diff>
--- a/docs/idea.docx
+++ b/docs/idea.docx
@@ -7777,8 +7777,6 @@
       <w:r>
         <w:t>Subjective functions (Constraints):</w:t>
       </w:r>
-      <w:bookmarkStart w:id="0" w:name="_GoBack"/>
-      <w:bookmarkEnd w:id="0"/>
     </w:p>
     <w:p>
       <w:pPr>
@@ -7910,6 +7908,7 @@
     <w:p>
       <w:pPr>
         <w:rPr>
+          <w:rFonts w:hint="eastAsia"/>
           <w:i/>
         </w:rPr>
       </w:pPr>
@@ -8073,38 +8072,6 @@
               </m:r>
             </m:sup>
             <m:e>
-              <m:sSub>
-                <m:sSubPr>
-                  <m:ctrlPr>
-                    <w:rPr>
-                      <w:rFonts w:ascii="Cambria Math" w:hAnsi="Cambria Math" w:cs="Times New Roman"/>
-                      <w:i/>
-                    </w:rPr>
-                  </m:ctrlPr>
-                </m:sSubPr>
-                <m:e>
-                  <m:r>
-                    <w:rPr>
-                      <w:rFonts w:ascii="Cambria Math" w:hAnsi="Cambria Math" w:cs="Times New Roman"/>
-                    </w:rPr>
-                    <m:t>y</m:t>
-                  </m:r>
-                </m:e>
-                <m:sub>
-                  <m:r>
-                    <w:rPr>
-                      <w:rFonts w:ascii="Cambria Math" w:hAnsi="Cambria Math" w:cs="Times New Roman"/>
-                    </w:rPr>
-                    <m:t>r</m:t>
-                  </m:r>
-                </m:sub>
-              </m:sSub>
-              <m:r>
-                <w:rPr>
-                  <w:rFonts w:ascii="Cambria Math" w:hAnsi="Cambria Math" w:cs="Times New Roman"/>
-                </w:rPr>
-                <m:t>∙</m:t>
-              </m:r>
               <m:nary>
                 <m:naryPr>
                   <m:chr m:val="∑"/>
@@ -8333,38 +8300,6 @@
               </m:r>
             </m:sup>
             <m:e>
-              <m:sSub>
-                <m:sSubPr>
-                  <m:ctrlPr>
-                    <w:rPr>
-                      <w:rFonts w:ascii="Cambria Math" w:hAnsi="Cambria Math" w:cs="Times New Roman"/>
-                      <w:i/>
-                    </w:rPr>
-                  </m:ctrlPr>
-                </m:sSubPr>
-                <m:e>
-                  <m:r>
-                    <w:rPr>
-                      <w:rFonts w:ascii="Cambria Math" w:hAnsi="Cambria Math" w:cs="Times New Roman"/>
-                    </w:rPr>
-                    <m:t>y</m:t>
-                  </m:r>
-                </m:e>
-                <m:sub>
-                  <m:r>
-                    <w:rPr>
-                      <w:rFonts w:ascii="Cambria Math" w:hAnsi="Cambria Math" w:cs="Times New Roman"/>
-                    </w:rPr>
-                    <m:t>r</m:t>
-                  </m:r>
-                </m:sub>
-              </m:sSub>
-              <m:r>
-                <w:rPr>
-                  <w:rFonts w:ascii="Cambria Math" w:hAnsi="Cambria Math" w:cs="Times New Roman"/>
-                </w:rPr>
-                <m:t>∙</m:t>
-              </m:r>
               <m:nary>
                 <m:naryPr>
                   <m:chr m:val="∑"/>
@@ -9353,120 +9288,333 @@
     </w:p>
     <w:p>
       <w:pPr>
+        <w:widowControl/>
+        <w:jc w:val="left"/>
         <w:rPr>
           <w:rFonts w:ascii="Times New Roman" w:hAnsi="Times New Roman" w:cs="Times New Roman"/>
         </w:rPr>
       </w:pPr>
+      <w:r>
+        <w:rPr>
+          <w:rFonts w:ascii="Times New Roman" w:hAnsi="Times New Roman" w:cs="Times New Roman"/>
+        </w:rPr>
+        <w:br w:type="page"/>
+      </w:r>
     </w:p>
-    <w:p>
-      <w:r>
-        <w:rPr>
-          <w:rFonts w:ascii="Times New Roman" w:hAnsi="Times New Roman" w:cs="Times New Roman" w:hint="eastAsia"/>
-        </w:rPr>
-        <w:t>计算</w:t>
-      </w:r>
-      <w:r>
-        <w:rPr>
-          <w:rFonts w:ascii="Times New Roman" w:hAnsi="Times New Roman" w:cs="Times New Roman" w:hint="eastAsia"/>
-        </w:rPr>
-        <w:t>延迟</w:t>
-      </w:r>
-      <w:r>
-        <w:rPr>
-          <w:rFonts w:ascii="Times New Roman" w:hAnsi="Times New Roman" w:cs="Times New Roman" w:hint="eastAsia"/>
-        </w:rPr>
-        <w:t>：</w:t>
-      </w:r>
-      <m:oMath>
-        <m:nary>
-          <m:naryPr>
-            <m:chr m:val="∑"/>
-            <m:ctrlPr>
-              <w:rPr>
-                <w:rFonts w:ascii="Cambria Math" w:hAnsi="Cambria Math" w:cs="Times New Roman"/>
-                <w:i/>
-              </w:rPr>
-            </m:ctrlPr>
-          </m:naryPr>
-          <m:sub>
-            <m:r>
-              <w:rPr>
-                <w:rFonts w:ascii="Cambria Math" w:hAnsi="Cambria Math" w:cs="Times New Roman"/>
-              </w:rPr>
-              <m:t>f</m:t>
-            </m:r>
-          </m:sub>
-          <m:sup>
-            <m:sSub>
-              <m:sSubPr>
-                <m:ctrlPr>
-                  <w:rPr>
-                    <w:rFonts w:ascii="Cambria Math" w:hAnsi="Cambria Math" w:cs="Times New Roman"/>
-                    <w:i/>
-                  </w:rPr>
-                </m:ctrlPr>
-              </m:sSubPr>
-              <m:e>
-                <m:r>
-                  <w:rPr>
-                    <w:rFonts w:ascii="Cambria Math" w:hAnsi="Cambria Math" w:cs="Times New Roman"/>
-                  </w:rPr>
-                  <m:t>F</m:t>
-                </m:r>
-              </m:e>
-              <m:sub>
-                <m:r>
-                  <w:rPr>
-                    <w:rFonts w:ascii="Cambria Math" w:hAnsi="Cambria Math" w:cs="Times New Roman"/>
-                  </w:rPr>
-                  <m:t>r</m:t>
-                </m:r>
-              </m:sub>
-            </m:sSub>
-          </m:sup>
-          <m:e>
-            <m:sSub>
-              <m:sSubPr>
-                <m:ctrlPr>
-                  <w:rPr>
-                    <w:rFonts w:ascii="Cambria Math" w:hAnsi="Cambria Math" w:cs="Times New Roman"/>
-                    <w:i/>
-                  </w:rPr>
-                </m:ctrlPr>
-              </m:sSubPr>
-              <m:e>
-                <m:r>
-                  <w:rPr>
-                    <w:rFonts w:ascii="Cambria Math" w:hAnsi="Cambria Math" w:cs="Times New Roman"/>
-                  </w:rPr>
-                  <m:t>t</m:t>
-                </m:r>
-              </m:e>
-              <m:sub>
-                <m:r>
-                  <w:rPr>
-                    <w:rFonts w:ascii="Cambria Math" w:hAnsi="Cambria Math" w:cs="Times New Roman"/>
-                  </w:rPr>
-                  <m:t>f</m:t>
-                </m:r>
-              </m:sub>
-            </m:sSub>
-          </m:e>
-        </m:nary>
-      </m:oMath>
-      <w:r>
-        <w:rPr>
-          <w:rFonts w:ascii="Times New Roman" w:hAnsi="Times New Roman" w:cs="Times New Roman" w:hint="eastAsia"/>
-        </w:rPr>
-        <w:t>需要重新</w:t>
-      </w:r>
-      <w:r>
-        <w:rPr>
-          <w:rFonts w:hint="eastAsia"/>
-        </w:rPr>
-        <w:t>建模</w:t>
-      </w:r>
-    </w:p>
+    <w:tbl>
+      <w:tblPr>
+        <w:tblStyle w:val="ab"/>
+        <w:tblW w:w="0" w:type="auto"/>
+        <w:tblLook w:val="04A0" w:firstRow="1" w:lastRow="0" w:firstColumn="1" w:lastColumn="0" w:noHBand="0" w:noVBand="1"/>
+      </w:tblPr>
+      <w:tblGrid>
+        <w:gridCol w:w="2765"/>
+        <w:gridCol w:w="2765"/>
+        <w:gridCol w:w="2766"/>
+      </w:tblGrid>
+      <w:tr>
+        <w:tc>
+          <w:tcPr>
+            <w:tcW w:w="2765" w:type="dxa"/>
+          </w:tcPr>
+          <w:p/>
+        </w:tc>
+        <w:tc>
+          <w:tcPr>
+            <w:tcW w:w="2765" w:type="dxa"/>
+          </w:tcPr>
+          <w:p>
+            <w:r>
+              <w:rPr>
+                <w:rFonts w:hint="eastAsia"/>
+              </w:rPr>
+              <w:t>Topology</w:t>
+            </w:r>
+          </w:p>
+        </w:tc>
+        <w:tc>
+          <w:tcPr>
+            <w:tcW w:w="2766" w:type="dxa"/>
+          </w:tcPr>
+          <w:p>
+            <w:r>
+              <w:rPr>
+                <w:rFonts w:hint="eastAsia"/>
+              </w:rPr>
+              <w:t>SFC</w:t>
+            </w:r>
+          </w:p>
+        </w:tc>
+      </w:tr>
+      <w:tr>
+        <w:tc>
+          <w:tcPr>
+            <w:tcW w:w="2765" w:type="dxa"/>
+          </w:tcPr>
+          <w:p>
+            <w:r>
+              <w:t>S</w:t>
+            </w:r>
+            <w:r>
+              <w:rPr>
+                <w:rFonts w:hint="eastAsia"/>
+              </w:rPr>
+              <w:t>ize</w:t>
+            </w:r>
+          </w:p>
+        </w:tc>
+        <w:tc>
+          <w:tcPr>
+            <w:tcW w:w="2765" w:type="dxa"/>
+          </w:tcPr>
+          <w:p>
+            <w:r>
+              <w:rPr>
+                <w:rFonts w:hint="eastAsia"/>
+              </w:rPr>
+              <w:t>32</w:t>
+            </w:r>
+            <w:r>
+              <w:t>~</w:t>
+            </w:r>
+            <w:r>
+              <w:rPr>
+                <w:rFonts w:hint="eastAsia"/>
+              </w:rPr>
+              <w:t>128</w:t>
+            </w:r>
+          </w:p>
+        </w:tc>
+        <w:tc>
+          <w:tcPr>
+            <w:tcW w:w="2766" w:type="dxa"/>
+          </w:tcPr>
+          <w:p>
+            <w:r>
+              <w:rPr>
+                <w:rFonts w:hint="eastAsia"/>
+              </w:rPr>
+              <w:t>5</w:t>
+            </w:r>
+            <w:r>
+              <w:t>~</w:t>
+            </w:r>
+            <w:r>
+              <w:rPr>
+                <w:rFonts w:hint="eastAsia"/>
+              </w:rPr>
+              <w:t>10</w:t>
+            </w:r>
+          </w:p>
+        </w:tc>
+      </w:tr>
+      <w:tr>
+        <w:tc>
+          <w:tcPr>
+            <w:tcW w:w="2765" w:type="dxa"/>
+          </w:tcPr>
+          <w:p>
+            <w:r>
+              <w:rPr>
+                <w:rFonts w:hint="eastAsia"/>
+              </w:rPr>
+              <w:t>Th</w:t>
+            </w:r>
+            <w:r>
+              <w:t>roughput (Mbps)</w:t>
+            </w:r>
+          </w:p>
+        </w:tc>
+        <w:tc>
+          <w:tcPr>
+            <w:tcW w:w="2765" w:type="dxa"/>
+          </w:tcPr>
+          <w:p>
+            <w:r>
+              <w:rPr>
+                <w:rFonts w:hint="eastAsia"/>
+              </w:rPr>
+              <w:t>1</w:t>
+            </w:r>
+            <w:r>
+              <w:t>000~10000 (edge)</w:t>
+            </w:r>
+          </w:p>
+        </w:tc>
+        <w:tc>
+          <w:tcPr>
+            <w:tcW w:w="2766" w:type="dxa"/>
+          </w:tcPr>
+          <w:p>
+            <w:r>
+              <w:t>100</w:t>
+            </w:r>
+            <w:r>
+              <w:t>~</w:t>
+            </w:r>
+            <w:r>
+              <w:t>1000</w:t>
+            </w:r>
+          </w:p>
+        </w:tc>
+      </w:tr>
+      <w:tr>
+        <w:tc>
+          <w:tcPr>
+            <w:tcW w:w="2765" w:type="dxa"/>
+          </w:tcPr>
+          <w:p>
+            <w:r>
+              <w:rPr>
+                <w:rFonts w:hint="eastAsia"/>
+              </w:rPr>
+              <w:t>C</w:t>
+            </w:r>
+            <w:r>
+              <w:t>omputing Resource (</w:t>
+            </w:r>
+            <w:proofErr w:type="spellStart"/>
+            <w:r>
+              <w:t>Mhz</w:t>
+            </w:r>
+            <w:proofErr w:type="spellEnd"/>
+            <w:r>
+              <w:t>)</w:t>
+            </w:r>
+          </w:p>
+        </w:tc>
+        <w:tc>
+          <w:tcPr>
+            <w:tcW w:w="2765" w:type="dxa"/>
+          </w:tcPr>
+          <w:p>
+            <w:r>
+              <w:rPr>
+                <w:rFonts w:hint="eastAsia"/>
+              </w:rPr>
+              <w:t>4</w:t>
+            </w:r>
+            <w:r>
+              <w:t>000~8000 (node)</w:t>
+            </w:r>
+          </w:p>
+        </w:tc>
+        <w:tc>
+          <w:tcPr>
+            <w:tcW w:w="2766" w:type="dxa"/>
+          </w:tcPr>
+          <w:p>
+            <w:r>
+              <w:t>4</w:t>
+            </w:r>
+            <w:r>
+              <w:t>00~</w:t>
+            </w:r>
+            <w:r>
+              <w:t>8</w:t>
+            </w:r>
+            <w:bookmarkStart w:id="0" w:name="_GoBack"/>
+            <w:bookmarkEnd w:id="0"/>
+            <w:r>
+              <w:t>00</w:t>
+            </w:r>
+            <w:r>
+              <w:t xml:space="preserve"> (VNF)</w:t>
+            </w:r>
+          </w:p>
+        </w:tc>
+      </w:tr>
+      <w:tr>
+        <w:tc>
+          <w:tcPr>
+            <w:tcW w:w="2765" w:type="dxa"/>
+          </w:tcPr>
+          <w:p>
+            <w:r>
+              <w:rPr>
+                <w:rFonts w:hint="eastAsia"/>
+              </w:rPr>
+              <w:t>L</w:t>
+            </w:r>
+            <w:r>
+              <w:t>atency (</w:t>
+            </w:r>
+            <w:proofErr w:type="spellStart"/>
+            <w:r>
+              <w:t>ms</w:t>
+            </w:r>
+            <w:proofErr w:type="spellEnd"/>
+            <w:r>
+              <w:t>)</w:t>
+            </w:r>
+          </w:p>
+        </w:tc>
+        <w:tc>
+          <w:tcPr>
+            <w:tcW w:w="2765" w:type="dxa"/>
+          </w:tcPr>
+          <w:p>
+            <w:r>
+              <w:rPr>
+                <w:rFonts w:hint="eastAsia"/>
+              </w:rPr>
+              <w:t>2</w:t>
+            </w:r>
+            <w:r>
+              <w:t>~5 (edge)</w:t>
+            </w:r>
+          </w:p>
+        </w:tc>
+        <w:tc>
+          <w:tcPr>
+            <w:tcW w:w="2766" w:type="dxa"/>
+          </w:tcPr>
+          <w:p>
+            <w:r>
+              <w:rPr>
+                <w:rFonts w:hint="eastAsia"/>
+              </w:rPr>
+              <w:t>0</w:t>
+            </w:r>
+            <w:r>
+              <w:t>.</w:t>
+            </w:r>
+            <w:r>
+              <w:t>2</w:t>
+            </w:r>
+            <w:r>
+              <w:t>~</w:t>
+            </w:r>
+            <w:r>
+              <w:t>2</w:t>
+            </w:r>
+            <w:r>
+              <w:t xml:space="preserve"> (VNF)</w:t>
+            </w:r>
+          </w:p>
+          <w:p>
+            <w:pPr>
+              <w:rPr>
+                <w:rFonts w:hint="eastAsia"/>
+              </w:rPr>
+            </w:pPr>
+            <w:r>
+              <w:t xml:space="preserve">Requirement: </w:t>
+            </w:r>
+            <w:r>
+              <w:rPr>
+                <w:rFonts w:hint="eastAsia"/>
+              </w:rPr>
+              <w:t>1</w:t>
+            </w:r>
+            <w:r>
+              <w:t>0~30</w:t>
+            </w:r>
+          </w:p>
+        </w:tc>
+      </w:tr>
+    </w:tbl>
+    <w:p/>
     <w:sectPr>
       <w:pgSz w:w="11906" w:h="16838"/>
       <w:pgMar w:top="1440" w:right="1800" w:bottom="1440" w:left="1800" w:header="851" w:footer="992" w:gutter="0"/>

</xml_diff>

<commit_message>
complete lp and lp_to_ilp
</commit_message>
<xml_diff>
--- a/docs/idea.docx
+++ b/docs/idea.docx
@@ -9308,38 +9308,52 @@
         <w:tblLook w:val="04A0" w:firstRow="1" w:lastRow="0" w:firstColumn="1" w:lastColumn="0" w:noHBand="0" w:noVBand="1"/>
       </w:tblPr>
       <w:tblGrid>
-        <w:gridCol w:w="2765"/>
-        <w:gridCol w:w="2765"/>
-        <w:gridCol w:w="2766"/>
+        <w:gridCol w:w="2972"/>
+        <w:gridCol w:w="2268"/>
+        <w:gridCol w:w="3056"/>
       </w:tblGrid>
       <w:tr>
         <w:tc>
           <w:tcPr>
-            <w:tcW w:w="2765" w:type="dxa"/>
+            <w:tcW w:w="2972" w:type="dxa"/>
           </w:tcPr>
           <w:p/>
         </w:tc>
         <w:tc>
           <w:tcPr>
-            <w:tcW w:w="2765" w:type="dxa"/>
+            <w:tcW w:w="2268" w:type="dxa"/>
           </w:tcPr>
           <w:p>
+            <w:pPr>
+              <w:rPr>
+                <w:b/>
+              </w:rPr>
+            </w:pPr>
             <w:r>
               <w:rPr>
                 <w:rFonts w:hint="eastAsia"/>
+                <w:b/>
               </w:rPr>
               <w:t>Topology</w:t>
             </w:r>
+            <w:bookmarkStart w:id="0" w:name="_GoBack"/>
+            <w:bookmarkEnd w:id="0"/>
           </w:p>
         </w:tc>
         <w:tc>
           <w:tcPr>
-            <w:tcW w:w="2766" w:type="dxa"/>
+            <w:tcW w:w="3056" w:type="dxa"/>
           </w:tcPr>
           <w:p>
+            <w:pPr>
+              <w:rPr>
+                <w:b/>
+              </w:rPr>
+            </w:pPr>
             <w:r>
               <w:rPr>
                 <w:rFonts w:hint="eastAsia"/>
+                <w:b/>
               </w:rPr>
               <w:t>SFC</w:t>
             </w:r>
@@ -9349,15 +9363,24 @@
       <w:tr>
         <w:tc>
           <w:tcPr>
-            <w:tcW w:w="2765" w:type="dxa"/>
+            <w:tcW w:w="2972" w:type="dxa"/>
           </w:tcPr>
           <w:p>
-            <w:r>
+            <w:pPr>
+              <w:rPr>
+                <w:b/>
+              </w:rPr>
+            </w:pPr>
+            <w:r>
+              <w:rPr>
+                <w:b/>
+              </w:rPr>
               <w:t>S</w:t>
             </w:r>
             <w:r>
               <w:rPr>
                 <w:rFonts w:hint="eastAsia"/>
+                <w:b/>
               </w:rPr>
               <w:t>ize</w:t>
             </w:r>
@@ -9365,7 +9388,7 @@
         </w:tc>
         <w:tc>
           <w:tcPr>
-            <w:tcW w:w="2765" w:type="dxa"/>
+            <w:tcW w:w="2268" w:type="dxa"/>
           </w:tcPr>
           <w:p>
             <w:r>
@@ -9387,7 +9410,7 @@
         </w:tc>
         <w:tc>
           <w:tcPr>
-            <w:tcW w:w="2766" w:type="dxa"/>
+            <w:tcW w:w="3056" w:type="dxa"/>
           </w:tcPr>
           <w:p>
             <w:r>
@@ -9411,23 +9434,32 @@
       <w:tr>
         <w:tc>
           <w:tcPr>
-            <w:tcW w:w="2765" w:type="dxa"/>
+            <w:tcW w:w="2972" w:type="dxa"/>
           </w:tcPr>
           <w:p>
+            <w:pPr>
+              <w:rPr>
+                <w:b/>
+              </w:rPr>
+            </w:pPr>
             <w:r>
               <w:rPr>
                 <w:rFonts w:hint="eastAsia"/>
+                <w:b/>
               </w:rPr>
               <w:t>Th</w:t>
             </w:r>
             <w:r>
+              <w:rPr>
+                <w:b/>
+              </w:rPr>
               <w:t>roughput (Mbps)</w:t>
             </w:r>
           </w:p>
         </w:tc>
         <w:tc>
           <w:tcPr>
-            <w:tcW w:w="2765" w:type="dxa"/>
+            <w:tcW w:w="2268" w:type="dxa"/>
           </w:tcPr>
           <w:p>
             <w:r>
@@ -9443,7 +9475,7 @@
         </w:tc>
         <w:tc>
           <w:tcPr>
-            <w:tcW w:w="2766" w:type="dxa"/>
+            <w:tcW w:w="3056" w:type="dxa"/>
           </w:tcPr>
           <w:p>
             <w:r>
@@ -9461,31 +9493,46 @@
       <w:tr>
         <w:tc>
           <w:tcPr>
-            <w:tcW w:w="2765" w:type="dxa"/>
+            <w:tcW w:w="2972" w:type="dxa"/>
           </w:tcPr>
           <w:p>
+            <w:pPr>
+              <w:rPr>
+                <w:b/>
+              </w:rPr>
+            </w:pPr>
             <w:r>
               <w:rPr>
                 <w:rFonts w:hint="eastAsia"/>
+                <w:b/>
               </w:rPr>
               <w:t>C</w:t>
             </w:r>
             <w:r>
+              <w:rPr>
+                <w:b/>
+              </w:rPr>
               <w:t>omputing Resource (</w:t>
             </w:r>
             <w:proofErr w:type="spellStart"/>
             <w:r>
+              <w:rPr>
+                <w:b/>
+              </w:rPr>
               <w:t>Mhz</w:t>
             </w:r>
             <w:proofErr w:type="spellEnd"/>
             <w:r>
+              <w:rPr>
+                <w:b/>
+              </w:rPr>
               <w:t>)</w:t>
             </w:r>
           </w:p>
         </w:tc>
         <w:tc>
           <w:tcPr>
-            <w:tcW w:w="2765" w:type="dxa"/>
+            <w:tcW w:w="2268" w:type="dxa"/>
           </w:tcPr>
           <w:p>
             <w:r>
@@ -9501,7 +9548,7 @@
         </w:tc>
         <w:tc>
           <w:tcPr>
-            <w:tcW w:w="2766" w:type="dxa"/>
+            <w:tcW w:w="3056" w:type="dxa"/>
           </w:tcPr>
           <w:p>
             <w:r>
@@ -9513,8 +9560,6 @@
             <w:r>
               <w:t>8</w:t>
             </w:r>
-            <w:bookmarkStart w:id="0" w:name="_GoBack"/>
-            <w:bookmarkEnd w:id="0"/>
             <w:r>
               <w:t>00</w:t>
             </w:r>
@@ -9527,31 +9572,46 @@
       <w:tr>
         <w:tc>
           <w:tcPr>
-            <w:tcW w:w="2765" w:type="dxa"/>
+            <w:tcW w:w="2972" w:type="dxa"/>
           </w:tcPr>
           <w:p>
+            <w:pPr>
+              <w:rPr>
+                <w:b/>
+              </w:rPr>
+            </w:pPr>
             <w:r>
               <w:rPr>
                 <w:rFonts w:hint="eastAsia"/>
+                <w:b/>
               </w:rPr>
               <w:t>L</w:t>
             </w:r>
             <w:r>
+              <w:rPr>
+                <w:b/>
+              </w:rPr>
               <w:t>atency (</w:t>
             </w:r>
             <w:proofErr w:type="spellStart"/>
             <w:r>
+              <w:rPr>
+                <w:b/>
+              </w:rPr>
               <w:t>ms</w:t>
             </w:r>
             <w:proofErr w:type="spellEnd"/>
             <w:r>
+              <w:rPr>
+                <w:b/>
+              </w:rPr>
               <w:t>)</w:t>
             </w:r>
           </w:p>
         </w:tc>
         <w:tc>
           <w:tcPr>
-            <w:tcW w:w="2765" w:type="dxa"/>
+            <w:tcW w:w="2268" w:type="dxa"/>
           </w:tcPr>
           <w:p>
             <w:r>
@@ -9567,7 +9627,7 @@
         </w:tc>
         <w:tc>
           <w:tcPr>
-            <w:tcW w:w="2766" w:type="dxa"/>
+            <w:tcW w:w="3056" w:type="dxa"/>
           </w:tcPr>
           <w:p>
             <w:r>

</xml_diff>

<commit_message>
Merge Configuration into Model
</commit_message>
<xml_diff>
--- a/docs/idea.docx
+++ b/docs/idea.docx
@@ -6324,7 +6324,7 @@
         <w:tc>
           <w:tcPr>
             <w:tcW w:w="2122" w:type="dxa"/>
-            <w:shd w:val="clear" w:color="auto" w:fill="808080" w:themeFill="background1" w:themeFillShade="80"/>
+            <w:shd w:val="clear" w:color="auto" w:fill="auto"/>
           </w:tcPr>
           <w:p>
             <w:pPr>
@@ -6368,7 +6368,7 @@
         <w:tc>
           <w:tcPr>
             <w:tcW w:w="6174" w:type="dxa"/>
-            <w:shd w:val="clear" w:color="auto" w:fill="808080" w:themeFill="background1" w:themeFillShade="80"/>
+            <w:shd w:val="clear" w:color="auto" w:fill="auto"/>
           </w:tcPr>
           <w:p>
             <w:pPr>
@@ -6858,7 +6858,7 @@
         <w:tc>
           <w:tcPr>
             <w:tcW w:w="2122" w:type="dxa"/>
-            <w:shd w:val="clear" w:color="auto" w:fill="808080" w:themeFill="background1" w:themeFillShade="80"/>
+            <w:shd w:val="clear" w:color="auto" w:fill="auto"/>
           </w:tcPr>
           <w:p>
             <w:pPr>
@@ -6906,7 +6906,7 @@
         <w:tc>
           <w:tcPr>
             <w:tcW w:w="6174" w:type="dxa"/>
-            <w:shd w:val="clear" w:color="auto" w:fill="808080" w:themeFill="background1" w:themeFillShade="80"/>
+            <w:shd w:val="clear" w:color="auto" w:fill="auto"/>
           </w:tcPr>
           <w:p>
             <w:pPr>
@@ -7067,32 +7067,87 @@
             </w:pPr>
             <m:oMathPara>
               <m:oMath>
-                <m:sSub>
-                  <m:sSubPr>
+                <m:nary>
+                  <m:naryPr>
+                    <m:chr m:val="∑"/>
                     <m:ctrlPr>
                       <w:rPr>
                         <w:rFonts w:ascii="Cambria Math" w:hAnsi="Cambria Math" w:cs="Times New Roman"/>
                         <w:i/>
                       </w:rPr>
                     </m:ctrlPr>
-                  </m:sSubPr>
-                  <m:e>
-                    <m:r>
-                      <w:rPr>
-                        <w:rFonts w:ascii="Cambria Math" w:hAnsi="Cambria Math" w:cs="Times New Roman"/>
-                      </w:rPr>
-                      <m:t>y</m:t>
-                    </m:r>
-                  </m:e>
+                  </m:naryPr>
                   <m:sub>
                     <m:r>
                       <w:rPr>
                         <w:rFonts w:ascii="Cambria Math" w:hAnsi="Cambria Math" w:cs="Times New Roman"/>
                       </w:rPr>
-                      <m:t>r</m:t>
+                      <m:t>i</m:t>
                     </m:r>
                   </m:sub>
-                </m:sSub>
+                  <m:sup>
+                    <m:sSub>
+                      <m:sSubPr>
+                        <m:ctrlPr>
+                          <w:rPr>
+                            <w:rFonts w:ascii="Cambria Math" w:hAnsi="Cambria Math" w:cs="Times New Roman"/>
+                            <w:i/>
+                          </w:rPr>
+                        </m:ctrlPr>
+                      </m:sSubPr>
+                      <m:e>
+                        <m:r>
+                          <w:rPr>
+                            <w:rFonts w:ascii="Cambria Math" w:hAnsi="Cambria Math" w:cs="Times New Roman"/>
+                          </w:rPr>
+                          <m:t>|C</m:t>
+                        </m:r>
+                      </m:e>
+                      <m:sub>
+                        <m:r>
+                          <w:rPr>
+                            <w:rFonts w:ascii="Cambria Math" w:hAnsi="Cambria Math" w:cs="Times New Roman"/>
+                          </w:rPr>
+                          <m:t>r</m:t>
+                        </m:r>
+                      </m:sub>
+                    </m:sSub>
+                    <m:r>
+                      <w:rPr>
+                        <w:rFonts w:ascii="Cambria Math" w:hAnsi="Cambria Math" w:cs="Times New Roman"/>
+                      </w:rPr>
+                      <m:t>|</m:t>
+                    </m:r>
+                  </m:sup>
+                  <m:e>
+                    <m:sSub>
+                      <m:sSubPr>
+                        <m:ctrlPr>
+                          <w:rPr>
+                            <w:rFonts w:ascii="Cambria Math" w:hAnsi="Cambria Math" w:cs="Times New Roman"/>
+                            <w:i/>
+                          </w:rPr>
+                        </m:ctrlPr>
+                      </m:sSubPr>
+                      <m:e>
+                        <m:r>
+                          <w:rPr>
+                            <w:rFonts w:ascii="Cambria Math" w:hAnsi="Cambria Math" w:cs="Times New Roman"/>
+                          </w:rPr>
+                          <m:t>x</m:t>
+                        </m:r>
+                      </m:e>
+                      <m:sub>
+                        <m:r>
+                          <w:rPr>
+                            <w:rFonts w:ascii="Cambria Math" w:hAnsi="Cambria Math" w:cs="Times New Roman"/>
+                          </w:rPr>
+                          <m:t>ri</m:t>
+                        </m:r>
+                      </m:sub>
+                    </m:sSub>
+                  </m:e>
+                </m:nary>
               </m:oMath>
             </m:oMathPara>
           </w:p>
@@ -7603,13 +7658,7 @@
             <w:rPr>
               <w:rFonts w:ascii="Cambria Math" w:hAnsi="Cambria Math" w:cs="Times New Roman"/>
             </w:rPr>
-            <m:t>-ϵ</m:t>
-          </m:r>
-          <m:r>
-            <w:rPr>
-              <w:rFonts w:ascii="Cambria Math" w:hAnsi="Cambria Math" w:cs="Times New Roman"/>
-            </w:rPr>
-            <m:t>∙</m:t>
+            <m:t>-ϵ∙</m:t>
           </m:r>
           <m:nary>
             <m:naryPr>
@@ -7894,13 +7943,7 @@
             <w:rPr>
               <w:rFonts w:ascii="Cambria Math" w:hAnsi="Cambria Math"/>
             </w:rPr>
-            <m:t>∈[0,1]</m:t>
-          </m:r>
-          <m:r>
-            <w:rPr>
-              <w:rFonts w:ascii="Cambria Math" w:hAnsi="Cambria Math"/>
-            </w:rPr>
-            <m:t>,  ∀r ∀i</m:t>
+            <m:t>∈[0,1],  ∀r ∀i</m:t>
           </m:r>
         </m:oMath>
       </m:oMathPara>
@@ -7908,7 +7951,6 @@
     <w:p>
       <w:pPr>
         <w:rPr>
-          <w:rFonts w:hint="eastAsia"/>
           <w:i/>
         </w:rPr>
       </w:pPr>
@@ -8005,13 +8047,7 @@
             <w:rPr>
               <w:rFonts w:ascii="Cambria Math" w:hAnsi="Cambria Math"/>
             </w:rPr>
-            <m:t>≤</m:t>
-          </m:r>
-          <m:r>
-            <w:rPr>
-              <w:rFonts w:ascii="Cambria Math" w:hAnsi="Cambria Math"/>
-            </w:rPr>
-            <m:t>1,  ∀r</m:t>
+            <m:t>≤1,  ∀r</m:t>
           </m:r>
         </m:oMath>
       </m:oMathPara>
@@ -8249,11 +8285,13 @@
         <w:pStyle w:val="3"/>
       </w:pPr>
       <w:r>
-        <w:rPr>
-          <w:rFonts w:hint="eastAsia"/>
-        </w:rPr>
-        <w:t>Throughput</w:t>
-      </w:r>
+        <w:t>Bandwi</w:t>
+      </w:r>
+      <w:r>
+        <w:t>dth</w:t>
+      </w:r>
+      <w:bookmarkStart w:id="0" w:name="_GoBack"/>
+      <w:bookmarkEnd w:id="0"/>
       <w:r>
         <w:t xml:space="preserve"> C</w:t>
       </w:r>
@@ -8739,7 +8777,7 @@
         <w:t>:</w:t>
       </w:r>
       <w:r>
-        <w:t xml:space="preserve"> (finished)</w:t>
+        <w:t xml:space="preserve"> </w:t>
       </w:r>
     </w:p>
     <w:p>
@@ -8750,11 +8788,106 @@
       </w:pPr>
       <m:oMathPara>
         <m:oMath>
+          <m:nary>
+            <m:naryPr>
+              <m:chr m:val="∑"/>
+              <m:ctrlPr>
+                <w:rPr>
+                  <w:rFonts w:ascii="Cambria Math" w:hAnsi="Cambria Math"/>
+                  <w:i/>
+                </w:rPr>
+              </m:ctrlPr>
+            </m:naryPr>
+            <m:sub>
+              <m:r>
+                <w:rPr>
+                  <w:rFonts w:ascii="Cambria Math" w:hAnsi="Cambria Math"/>
+                </w:rPr>
+                <m:t>i</m:t>
+              </m:r>
+            </m:sub>
+            <m:sup>
+              <m:d>
+                <m:dPr>
+                  <m:begChr m:val="|"/>
+                  <m:endChr m:val="|"/>
+                  <m:ctrlPr>
+                    <w:rPr>
+                      <w:rFonts w:ascii="Cambria Math" w:hAnsi="Cambria Math"/>
+                      <w:i/>
+                    </w:rPr>
+                  </m:ctrlPr>
+                </m:dPr>
+                <m:e>
+                  <m:sSub>
+                    <m:sSubPr>
+                      <m:ctrlPr>
+                        <w:rPr>
+                          <w:rFonts w:ascii="Cambria Math" w:hAnsi="Cambria Math"/>
+                          <w:i/>
+                        </w:rPr>
+                      </m:ctrlPr>
+                    </m:sSubPr>
+                    <m:e>
+                      <m:r>
+                        <w:rPr>
+                          <w:rFonts w:ascii="Cambria Math" w:hAnsi="Cambria Math"/>
+                        </w:rPr>
+                        <m:t>C</m:t>
+                      </m:r>
+                    </m:e>
+                    <m:sub>
+                      <m:r>
+                        <w:rPr>
+                          <w:rFonts w:ascii="Cambria Math" w:hAnsi="Cambria Math"/>
+                        </w:rPr>
+                        <m:t>r</m:t>
+                      </m:r>
+                    </m:sub>
+                  </m:sSub>
+                </m:e>
+              </m:d>
+            </m:sup>
+            <m:e>
+              <m:sSub>
+                <m:sSubPr>
+                  <m:ctrlPr>
+                    <w:rPr>
+                      <w:rFonts w:ascii="Cambria Math" w:hAnsi="Cambria Math"/>
+                      <w:i/>
+                    </w:rPr>
+                  </m:ctrlPr>
+                </m:sSubPr>
+                <m:e>
+                  <m:r>
+                    <w:rPr>
+                      <w:rFonts w:ascii="Cambria Math" w:hAnsi="Cambria Math"/>
+                    </w:rPr>
+                    <m:t>x</m:t>
+                  </m:r>
+                </m:e>
+                <m:sub>
+                  <m:r>
+                    <w:rPr>
+                      <w:rFonts w:ascii="Cambria Math" w:hAnsi="Cambria Math"/>
+                    </w:rPr>
+                    <m:t>ri</m:t>
+                  </m:r>
+                </m:sub>
+              </m:sSub>
+            </m:e>
+          </m:nary>
+          <m:r>
+            <w:rPr>
+              <w:rFonts w:ascii="Cambria Math" w:hAnsi="Cambria Math"/>
+            </w:rPr>
+            <m:t>∙</m:t>
+          </m:r>
           <m:sSub>
             <m:sSubPr>
               <m:ctrlPr>
                 <w:rPr>
-                  <w:rFonts w:ascii="Cambria Math" w:hAnsi="Cambria Math" w:cs="Times New Roman"/>
+                  <w:rFonts w:ascii="Cambria Math" w:hAnsi="Cambria Math"/>
                   <w:i/>
                 </w:rPr>
               </m:ctrlPr>
@@ -8762,17 +8895,17 @@
             <m:e>
               <m:r>
                 <w:rPr>
-                  <w:rFonts w:ascii="Cambria Math" w:hAnsi="Cambria Math" w:cs="Times New Roman"/>
-                </w:rPr>
-                <m:t>y</m:t>
+                  <w:rFonts w:ascii="Cambria Math" w:hAnsi="Cambria Math"/>
+                </w:rPr>
+                <m:t>t</m:t>
               </m:r>
             </m:e>
             <m:sub>
               <m:r>
                 <w:rPr>
-                  <w:rFonts w:ascii="Cambria Math" w:hAnsi="Cambria Math" w:cs="Times New Roman"/>
-                </w:rPr>
-                <m:t>r</m:t>
+                  <w:rFonts w:ascii="Cambria Math" w:hAnsi="Cambria Math"/>
+                </w:rPr>
+                <m:t>ri</m:t>
               </m:r>
             </m:sub>
           </m:sSub>
@@ -8780,476 +8913,7 @@
             <w:rPr>
               <w:rFonts w:ascii="Cambria Math" w:hAnsi="Cambria Math" w:cs="Times New Roman"/>
             </w:rPr>
-            <m:t>∙(</m:t>
-          </m:r>
-          <m:nary>
-            <m:naryPr>
-              <m:chr m:val="∑"/>
-              <m:ctrlPr>
-                <w:rPr>
-                  <w:rFonts w:ascii="Cambria Math" w:hAnsi="Cambria Math" w:cs="Times New Roman"/>
-                  <w:i/>
-                </w:rPr>
-              </m:ctrlPr>
-            </m:naryPr>
-            <m:sub>
-              <m:r>
-                <w:rPr>
-                  <w:rFonts w:ascii="Cambria Math" w:hAnsi="Cambria Math" w:cs="Times New Roman"/>
-                </w:rPr>
-                <m:t>f</m:t>
-              </m:r>
-            </m:sub>
-            <m:sup>
-              <m:sSub>
-                <m:sSubPr>
-                  <m:ctrlPr>
-                    <w:rPr>
-                      <w:rFonts w:ascii="Cambria Math" w:hAnsi="Cambria Math" w:cs="Times New Roman"/>
-                      <w:i/>
-                    </w:rPr>
-                  </m:ctrlPr>
-                </m:sSubPr>
-                <m:e>
-                  <m:r>
-                    <w:rPr>
-                      <w:rFonts w:ascii="Cambria Math" w:hAnsi="Cambria Math" w:cs="Times New Roman"/>
-                    </w:rPr>
-                    <m:t>F</m:t>
-                  </m:r>
-                </m:e>
-                <m:sub>
-                  <m:r>
-                    <w:rPr>
-                      <w:rFonts w:ascii="Cambria Math" w:hAnsi="Cambria Math" w:cs="Times New Roman"/>
-                    </w:rPr>
-                    <m:t>r</m:t>
-                  </m:r>
-                </m:sub>
-              </m:sSub>
-            </m:sup>
-            <m:e>
-              <m:sSub>
-                <m:sSubPr>
-                  <m:ctrlPr>
-                    <w:rPr>
-                      <w:rFonts w:ascii="Cambria Math" w:hAnsi="Cambria Math" w:cs="Times New Roman"/>
-                      <w:i/>
-                    </w:rPr>
-                  </m:ctrlPr>
-                </m:sSubPr>
-                <m:e>
-                  <m:r>
-                    <w:rPr>
-                      <w:rFonts w:ascii="Cambria Math" w:hAnsi="Cambria Math" w:cs="Times New Roman"/>
-                    </w:rPr>
-                    <m:t>t</m:t>
-                  </m:r>
-                </m:e>
-                <m:sub>
-                  <m:r>
-                    <w:rPr>
-                      <w:rFonts w:ascii="Cambria Math" w:hAnsi="Cambria Math" w:cs="Times New Roman"/>
-                    </w:rPr>
-                    <m:t>f</m:t>
-                  </m:r>
-                </m:sub>
-              </m:sSub>
-            </m:e>
-          </m:nary>
-          <m:r>
-            <w:rPr>
-              <w:rFonts w:ascii="Cambria Math" w:hAnsi="Cambria Math" w:cs="Times New Roman"/>
-            </w:rPr>
-            <m:t>+</m:t>
-          </m:r>
-          <m:nary>
-            <m:naryPr>
-              <m:chr m:val="∑"/>
-              <m:ctrlPr>
-                <w:rPr>
-                  <w:rFonts w:ascii="Cambria Math" w:hAnsi="Cambria Math" w:cs="Times New Roman"/>
-                  <w:i/>
-                </w:rPr>
-              </m:ctrlPr>
-            </m:naryPr>
-            <m:sub>
-              <m:r>
-                <w:rPr>
-                  <w:rFonts w:ascii="Cambria Math" w:hAnsi="Cambria Math" w:cs="Times New Roman"/>
-                </w:rPr>
-                <m:t>d=</m:t>
-              </m:r>
-              <m:d>
-                <m:dPr>
-                  <m:ctrlPr>
-                    <w:rPr>
-                      <w:rFonts w:ascii="Cambria Math" w:hAnsi="Cambria Math" w:cs="Times New Roman"/>
-                      <w:i/>
-                    </w:rPr>
-                  </m:ctrlPr>
-                </m:dPr>
-                <m:e>
-                  <m:sSub>
-                    <m:sSubPr>
-                      <m:ctrlPr>
-                        <w:rPr>
-                          <w:rFonts w:ascii="Cambria Math" w:hAnsi="Cambria Math" w:cs="Times New Roman"/>
-                          <w:i/>
-                        </w:rPr>
-                      </m:ctrlPr>
-                    </m:sSubPr>
-                    <m:e>
-                      <m:r>
-                        <w:rPr>
-                          <w:rFonts w:ascii="Cambria Math" w:hAnsi="Cambria Math" w:cs="Times New Roman"/>
-                        </w:rPr>
-                        <m:t>f</m:t>
-                      </m:r>
-                    </m:e>
-                    <m:sub>
-                      <m:r>
-                        <w:rPr>
-                          <w:rFonts w:ascii="Cambria Math" w:hAnsi="Cambria Math" w:cs="Times New Roman"/>
-                        </w:rPr>
-                        <m:t>i</m:t>
-                      </m:r>
-                    </m:sub>
-                  </m:sSub>
-                  <m:r>
-                    <w:rPr>
-                      <w:rFonts w:ascii="Cambria Math" w:hAnsi="Cambria Math" w:cs="Times New Roman"/>
-                    </w:rPr>
-                    <m:t>,</m:t>
-                  </m:r>
-                  <m:sSub>
-                    <m:sSubPr>
-                      <m:ctrlPr>
-                        <w:rPr>
-                          <w:rFonts w:ascii="Cambria Math" w:hAnsi="Cambria Math" w:cs="Times New Roman"/>
-                          <w:i/>
-                        </w:rPr>
-                      </m:ctrlPr>
-                    </m:sSubPr>
-                    <m:e>
-                      <m:r>
-                        <w:rPr>
-                          <w:rFonts w:ascii="Cambria Math" w:hAnsi="Cambria Math" w:cs="Times New Roman"/>
-                        </w:rPr>
-                        <m:t>f</m:t>
-                      </m:r>
-                    </m:e>
-                    <m:sub>
-                      <m:r>
-                        <w:rPr>
-                          <w:rFonts w:ascii="Cambria Math" w:hAnsi="Cambria Math" w:cs="Times New Roman"/>
-                        </w:rPr>
-                        <m:t>j</m:t>
-                      </m:r>
-                    </m:sub>
-                  </m:sSub>
-                </m:e>
-              </m:d>
-            </m:sub>
-            <m:sup>
-              <m:sSub>
-                <m:sSubPr>
-                  <m:ctrlPr>
-                    <w:rPr>
-                      <w:rFonts w:ascii="Cambria Math" w:hAnsi="Cambria Math" w:cs="Times New Roman"/>
-                      <w:i/>
-                    </w:rPr>
-                  </m:ctrlPr>
-                </m:sSubPr>
-                <m:e>
-                  <m:r>
-                    <w:rPr>
-                      <w:rFonts w:ascii="Cambria Math" w:hAnsi="Cambria Math" w:cs="Times New Roman"/>
-                    </w:rPr>
-                    <m:t>D</m:t>
-                  </m:r>
-                </m:e>
-                <m:sub>
-                  <m:r>
-                    <w:rPr>
-                      <w:rFonts w:ascii="Cambria Math" w:hAnsi="Cambria Math" w:cs="Times New Roman"/>
-                    </w:rPr>
-                    <m:t>r</m:t>
-                  </m:r>
-                </m:sub>
-              </m:sSub>
-            </m:sup>
-            <m:e>
-              <m:nary>
-                <m:naryPr>
-                  <m:chr m:val="∑"/>
-                  <m:ctrlPr>
-                    <w:rPr>
-                      <w:rFonts w:ascii="Cambria Math" w:hAnsi="Cambria Math" w:cs="Times New Roman"/>
-                      <w:i/>
-                    </w:rPr>
-                  </m:ctrlPr>
-                </m:naryPr>
-                <m:sub>
-                  <m:r>
-                    <w:rPr>
-                      <w:rFonts w:ascii="Cambria Math" w:hAnsi="Cambria Math" w:cs="Times New Roman"/>
-                    </w:rPr>
-                    <m:t>s,</m:t>
-                  </m:r>
-                  <m:sSup>
-                    <m:sSupPr>
-                      <m:ctrlPr>
-                        <w:rPr>
-                          <w:rFonts w:ascii="Cambria Math" w:hAnsi="Cambria Math" w:cs="Times New Roman"/>
-                          <w:i/>
-                        </w:rPr>
-                      </m:ctrlPr>
-                    </m:sSupPr>
-                    <m:e>
-                      <m:r>
-                        <w:rPr>
-                          <w:rFonts w:ascii="Cambria Math" w:hAnsi="Cambria Math" w:cs="Times New Roman"/>
-                        </w:rPr>
-                        <m:t>s</m:t>
-                      </m:r>
-                    </m:e>
-                    <m:sup>
-                      <m:r>
-                        <w:rPr>
-                          <w:rFonts w:ascii="Cambria Math" w:hAnsi="Cambria Math" w:cs="Times New Roman"/>
-                        </w:rPr>
-                        <m:t>'</m:t>
-                      </m:r>
-                    </m:sup>
-                  </m:sSup>
-                  <m:r>
-                    <w:rPr>
-                      <w:rFonts w:ascii="Cambria Math" w:hAnsi="Cambria Math" w:cs="Times New Roman"/>
-                    </w:rPr>
-                    <m:t xml:space="preserve"> </m:t>
-                  </m:r>
-                </m:sub>
-                <m:sup>
-                  <m:r>
-                    <w:rPr>
-                      <w:rFonts w:ascii="Cambria Math" w:hAnsi="Cambria Math" w:cs="Times New Roman"/>
-                    </w:rPr>
-                    <m:t>S</m:t>
-                  </m:r>
-                </m:sup>
-                <m:e>
-                  <m:sSub>
-                    <m:sSubPr>
-                      <m:ctrlPr>
-                        <w:rPr>
-                          <w:rFonts w:ascii="Cambria Math" w:hAnsi="Cambria Math" w:cs="Times New Roman"/>
-                          <w:i/>
-                        </w:rPr>
-                      </m:ctrlPr>
-                    </m:sSubPr>
-                    <m:e>
-                      <m:r>
-                        <w:rPr>
-                          <w:rFonts w:ascii="Cambria Math" w:hAnsi="Cambria Math" w:cs="Times New Roman"/>
-                        </w:rPr>
-                        <m:t>x</m:t>
-                      </m:r>
-                    </m:e>
-                    <m:sub>
-                      <m:r>
-                        <w:rPr>
-                          <w:rFonts w:ascii="Cambria Math" w:hAnsi="Cambria Math" w:cs="Times New Roman"/>
-                        </w:rPr>
-                        <m:t>r</m:t>
-                      </m:r>
-                      <m:d>
-                        <m:dPr>
-                          <m:ctrlPr>
-                            <w:rPr>
-                              <w:rFonts w:ascii="Cambria Math" w:hAnsi="Cambria Math" w:cs="Times New Roman"/>
-                              <w:i/>
-                            </w:rPr>
-                          </m:ctrlPr>
-                        </m:dPr>
-                        <m:e>
-                          <m:r>
-                            <w:rPr>
-                              <w:rFonts w:ascii="Cambria Math" w:hAnsi="Cambria Math" w:cs="Times New Roman"/>
-                            </w:rPr>
-                            <m:t>i</m:t>
-                          </m:r>
-                        </m:e>
-                      </m:d>
-                      <m:r>
-                        <w:rPr>
-                          <w:rFonts w:ascii="Cambria Math" w:hAnsi="Cambria Math" w:cs="Times New Roman"/>
-                        </w:rPr>
-                        <m:t>,s</m:t>
-                      </m:r>
-                    </m:sub>
-                  </m:sSub>
-                  <m:r>
-                    <w:rPr>
-                      <w:rFonts w:ascii="Cambria Math" w:hAnsi="Cambria Math" w:cs="Times New Roman"/>
-                    </w:rPr>
-                    <m:t>∙</m:t>
-                  </m:r>
-                  <m:sSub>
-                    <m:sSubPr>
-                      <m:ctrlPr>
-                        <w:rPr>
-                          <w:rFonts w:ascii="Cambria Math" w:hAnsi="Cambria Math" w:cs="Times New Roman"/>
-                          <w:i/>
-                        </w:rPr>
-                      </m:ctrlPr>
-                    </m:sSubPr>
-                    <m:e>
-                      <m:r>
-                        <w:rPr>
-                          <w:rFonts w:ascii="Cambria Math" w:hAnsi="Cambria Math" w:cs="Times New Roman"/>
-                        </w:rPr>
-                        <m:t>x</m:t>
-                      </m:r>
-                    </m:e>
-                    <m:sub>
-                      <m:r>
-                        <w:rPr>
-                          <w:rFonts w:ascii="Cambria Math" w:hAnsi="Cambria Math" w:cs="Times New Roman"/>
-                        </w:rPr>
-                        <m:t>r</m:t>
-                      </m:r>
-                      <m:d>
-                        <m:dPr>
-                          <m:ctrlPr>
-                            <w:rPr>
-                              <w:rFonts w:ascii="Cambria Math" w:hAnsi="Cambria Math" w:cs="Times New Roman"/>
-                              <w:i/>
-                            </w:rPr>
-                          </m:ctrlPr>
-                        </m:dPr>
-                        <m:e>
-                          <m:r>
-                            <w:rPr>
-                              <w:rFonts w:ascii="Cambria Math" w:hAnsi="Cambria Math" w:cs="Times New Roman"/>
-                            </w:rPr>
-                            <m:t>j</m:t>
-                          </m:r>
-                        </m:e>
-                      </m:d>
-                      <m:r>
-                        <w:rPr>
-                          <w:rFonts w:ascii="Cambria Math" w:hAnsi="Cambria Math" w:cs="Times New Roman"/>
-                        </w:rPr>
-                        <m:t>,</m:t>
-                      </m:r>
-                      <m:sSup>
-                        <m:sSupPr>
-                          <m:ctrlPr>
-                            <w:rPr>
-                              <w:rFonts w:ascii="Cambria Math" w:hAnsi="Cambria Math" w:cs="Times New Roman"/>
-                              <w:i/>
-                            </w:rPr>
-                          </m:ctrlPr>
-                        </m:sSupPr>
-                        <m:e>
-                          <m:r>
-                            <w:rPr>
-                              <w:rFonts w:ascii="Cambria Math" w:hAnsi="Cambria Math" w:cs="Times New Roman"/>
-                            </w:rPr>
-                            <m:t>s</m:t>
-                          </m:r>
-                        </m:e>
-                        <m:sup>
-                          <m:r>
-                            <w:rPr>
-                              <w:rFonts w:ascii="Cambria Math" w:hAnsi="Cambria Math" w:cs="Times New Roman"/>
-                            </w:rPr>
-                            <m:t>'</m:t>
-                          </m:r>
-                        </m:sup>
-                      </m:sSup>
-                    </m:sub>
-                  </m:sSub>
-                  <m:r>
-                    <w:rPr>
-                      <w:rFonts w:ascii="Cambria Math" w:hAnsi="Cambria Math" w:cs="Times New Roman"/>
-                    </w:rPr>
-                    <m:t>∙</m:t>
-                  </m:r>
-                </m:e>
-              </m:nary>
-              <m:sSub>
-                <m:sSubPr>
-                  <m:ctrlPr>
-                    <w:rPr>
-                      <w:rFonts w:ascii="Cambria Math" w:hAnsi="Cambria Math" w:cs="Times New Roman"/>
-                      <w:i/>
-                    </w:rPr>
-                  </m:ctrlPr>
-                </m:sSubPr>
-                <m:e>
-                  <m:r>
-                    <w:rPr>
-                      <w:rFonts w:ascii="Cambria Math" w:hAnsi="Cambria Math" w:cs="Times New Roman"/>
-                    </w:rPr>
-                    <m:t>t</m:t>
-                  </m:r>
-                </m:e>
-                <m:sub>
-                  <m:d>
-                    <m:dPr>
-                      <m:ctrlPr>
-                        <w:rPr>
-                          <w:rFonts w:ascii="Cambria Math" w:hAnsi="Cambria Math" w:cs="Times New Roman"/>
-                          <w:i/>
-                        </w:rPr>
-                      </m:ctrlPr>
-                    </m:dPr>
-                    <m:e>
-                      <m:r>
-                        <w:rPr>
-                          <w:rFonts w:ascii="Cambria Math" w:hAnsi="Cambria Math" w:cs="Times New Roman"/>
-                        </w:rPr>
-                        <m:t>s,</m:t>
-                      </m:r>
-                      <m:sSup>
-                        <m:sSupPr>
-                          <m:ctrlPr>
-                            <w:rPr>
-                              <w:rFonts w:ascii="Cambria Math" w:hAnsi="Cambria Math" w:cs="Times New Roman"/>
-                              <w:i/>
-                            </w:rPr>
-                          </m:ctrlPr>
-                        </m:sSupPr>
-                        <m:e>
-                          <m:r>
-                            <w:rPr>
-                              <w:rFonts w:ascii="Cambria Math" w:hAnsi="Cambria Math" w:cs="Times New Roman"/>
-                            </w:rPr>
-                            <m:t>s</m:t>
-                          </m:r>
-                        </m:e>
-                        <m:sup>
-                          <m:r>
-                            <w:rPr>
-                              <w:rFonts w:ascii="Cambria Math" w:hAnsi="Cambria Math" w:cs="Times New Roman"/>
-                            </w:rPr>
-                            <m:t>'</m:t>
-                          </m:r>
-                        </m:sup>
-                      </m:sSup>
-                    </m:e>
-                  </m:d>
-                </m:sub>
-              </m:sSub>
-            </m:e>
-          </m:nary>
-          <m:r>
-            <w:rPr>
-              <w:rFonts w:ascii="Cambria Math" w:hAnsi="Cambria Math" w:cs="Times New Roman"/>
-            </w:rPr>
-            <m:t>)≤</m:t>
+            <m:t>≤</m:t>
           </m:r>
           <m:sSub>
             <m:sSubPr>
@@ -9336,8 +9000,6 @@
               </w:rPr>
               <w:t>Topology</w:t>
             </w:r>
-            <w:bookmarkStart w:id="0" w:name="_GoBack"/>
-            <w:bookmarkEnd w:id="0"/>
           </w:p>
         </w:tc>
         <w:tc>
@@ -9653,11 +9315,6 @@
             </w:r>
           </w:p>
           <w:p>
-            <w:pPr>
-              <w:rPr>
-                <w:rFonts w:hint="eastAsia"/>
-              </w:rPr>
-            </w:pPr>
             <w:r>
               <w:t xml:space="preserve">Requirement: </w:t>
             </w:r>

</xml_diff>

<commit_message>
add alert in main
</commit_message>
<xml_diff>
--- a/docs/idea.docx
+++ b/docs/idea.docx
@@ -11837,12 +11837,6 @@
             </w:rPr>
             <m:t>,  ∀r∈R</m:t>
           </m:r>
-          <m:r>
-            <w:rPr>
-              <w:rFonts w:ascii="Times New Roman" w:hAnsi="Times New Roman" w:cs="Times New Roman"/>
-            </w:rPr>
-            <w:br/>
-          </m:r>
         </m:oMath>
       </m:oMathPara>
     </w:p>
@@ -11863,57 +11857,233 @@
     </w:p>
     <w:p>
       <w:pPr>
-        <w:rPr>
-          <w:rFonts w:ascii="Times New Roman" w:hAnsi="Times New Roman" w:cs="Times New Roman"/>
-        </w:rPr>
-      </w:pPr>
-      <w:r>
-        <w:rPr>
-          <w:rFonts w:ascii="Times New Roman" w:hAnsi="Times New Roman" w:cs="Times New Roman" w:hint="eastAsia"/>
-        </w:rPr>
-        <w:lastRenderedPageBreak/>
-        <w:t>问题：</w:t>
-      </w:r>
-    </w:p>
-    <w:p>
-      <w:pPr>
         <w:pStyle w:val="a9"/>
         <w:numPr>
           <w:ilvl w:val="0"/>
-          <w:numId w:val="7"/>
+          <w:numId w:val="8"/>
         </w:numPr>
         <w:ind w:firstLineChars="0"/>
         <w:rPr>
           <w:rFonts w:ascii="Times New Roman" w:hAnsi="Times New Roman" w:cs="Times New Roman"/>
         </w:rPr>
       </w:pPr>
+      <w:r>
+        <w:rPr>
+          <w:rFonts w:ascii="Times New Roman" w:hAnsi="Times New Roman" w:cs="Times New Roman" w:hint="eastAsia"/>
+        </w:rPr>
+        <w:lastRenderedPageBreak/>
+        <w:t>画图</w:t>
+      </w:r>
+    </w:p>
+    <w:p>
+      <w:pPr>
+        <w:pStyle w:val="a9"/>
+        <w:numPr>
+          <w:ilvl w:val="1"/>
+          <w:numId w:val="8"/>
+        </w:numPr>
+        <w:ind w:firstLineChars="0"/>
+        <w:rPr>
+          <w:rFonts w:ascii="Times New Roman" w:hAnsi="Times New Roman" w:cs="Times New Roman"/>
+        </w:rPr>
+      </w:pPr>
+      <w:proofErr w:type="spellStart"/>
+      <w:r>
+        <w:rPr>
+          <w:rFonts w:ascii="Times New Roman" w:hAnsi="Times New Roman" w:cs="Times New Roman"/>
+        </w:rPr>
+        <w:t>B</w:t>
+      </w:r>
+      <w:r>
+        <w:rPr>
+          <w:rFonts w:ascii="Times New Roman" w:hAnsi="Times New Roman" w:cs="Times New Roman" w:hint="eastAsia"/>
+        </w:rPr>
+        <w:t>cube</w:t>
+      </w:r>
+      <w:proofErr w:type="spellEnd"/>
+      <w:r>
+        <w:rPr>
+          <w:rFonts w:ascii="Times New Roman" w:hAnsi="Times New Roman" w:cs="Times New Roman" w:hint="eastAsia"/>
+        </w:rPr>
+        <w:t>：细节更好</w:t>
+      </w:r>
+    </w:p>
+    <w:p>
+      <w:pPr>
+        <w:pStyle w:val="a9"/>
+        <w:numPr>
+          <w:ilvl w:val="1"/>
+          <w:numId w:val="8"/>
+        </w:numPr>
+        <w:ind w:firstLineChars="0"/>
+        <w:rPr>
+          <w:rFonts w:ascii="Times New Roman" w:hAnsi="Times New Roman" w:cs="Times New Roman"/>
+        </w:rPr>
+      </w:pPr>
+      <w:r>
+        <w:rPr>
+          <w:rFonts w:ascii="Times New Roman" w:hAnsi="Times New Roman" w:cs="Times New Roman"/>
+        </w:rPr>
+        <w:t>F</w:t>
+      </w:r>
+      <w:r>
+        <w:rPr>
+          <w:rFonts w:ascii="Times New Roman" w:hAnsi="Times New Roman" w:cs="Times New Roman" w:hint="eastAsia"/>
+        </w:rPr>
+        <w:t>at-tree</w:t>
+      </w:r>
+      <w:r>
+        <w:rPr>
+          <w:rFonts w:ascii="Times New Roman" w:hAnsi="Times New Roman" w:cs="Times New Roman" w:hint="eastAsia"/>
+        </w:rPr>
+        <w:t>，</w:t>
+      </w:r>
+      <w:r>
+        <w:rPr>
+          <w:rFonts w:ascii="Times New Roman" w:hAnsi="Times New Roman" w:cs="Times New Roman" w:hint="eastAsia"/>
+        </w:rPr>
+        <w:t>VL2</w:t>
+      </w:r>
+      <w:r>
+        <w:rPr>
+          <w:rFonts w:ascii="Times New Roman" w:hAnsi="Times New Roman" w:cs="Times New Roman" w:hint="eastAsia"/>
+        </w:rPr>
+        <w:t>：单独跑</w:t>
+      </w:r>
+    </w:p>
+    <w:p>
+      <w:pPr>
+        <w:pStyle w:val="a9"/>
+        <w:numPr>
+          <w:ilvl w:val="0"/>
+          <w:numId w:val="8"/>
+        </w:numPr>
+        <w:ind w:firstLineChars="0"/>
+        <w:rPr>
+          <w:rFonts w:ascii="Times New Roman" w:hAnsi="Times New Roman" w:cs="Times New Roman"/>
+        </w:rPr>
+      </w:pPr>
+      <w:r>
+        <w:rPr>
+          <w:rFonts w:ascii="Times New Roman" w:hAnsi="Times New Roman" w:cs="Times New Roman"/>
+        </w:rPr>
+        <w:t>P</w:t>
+      </w:r>
+      <w:r>
+        <w:rPr>
+          <w:rFonts w:ascii="Times New Roman" w:hAnsi="Times New Roman" w:cs="Times New Roman" w:hint="eastAsia"/>
+        </w:rPr>
+        <w:t>roblem</w:t>
+      </w:r>
+      <w:r>
+        <w:rPr>
+          <w:rFonts w:ascii="Times New Roman" w:hAnsi="Times New Roman" w:cs="Times New Roman"/>
+        </w:rPr>
+        <w:t xml:space="preserve"> </w:t>
+      </w:r>
+      <w:r>
+        <w:rPr>
+          <w:rFonts w:ascii="Times New Roman" w:hAnsi="Times New Roman" w:cs="Times New Roman" w:hint="eastAsia"/>
+        </w:rPr>
+        <w:t>Formulation</w:t>
+      </w:r>
+    </w:p>
+    <w:p>
+      <w:pPr>
+        <w:pStyle w:val="a9"/>
+        <w:numPr>
+          <w:ilvl w:val="0"/>
+          <w:numId w:val="8"/>
+        </w:numPr>
+        <w:ind w:firstLineChars="0"/>
+        <w:rPr>
+          <w:rFonts w:ascii="Times New Roman" w:hAnsi="Times New Roman" w:cs="Times New Roman"/>
+        </w:rPr>
+      </w:pPr>
+      <w:r>
+        <w:rPr>
+          <w:rFonts w:ascii="Times New Roman" w:hAnsi="Times New Roman" w:cs="Times New Roman" w:hint="eastAsia"/>
+        </w:rPr>
+        <w:t>Algorithm</w:t>
+      </w:r>
+    </w:p>
+    <w:p>
+      <w:pPr>
+        <w:pStyle w:val="a9"/>
+        <w:numPr>
+          <w:ilvl w:val="1"/>
+          <w:numId w:val="8"/>
+        </w:numPr>
+        <w:ind w:firstLineChars="0"/>
+        <w:rPr>
+          <w:rFonts w:ascii="Times New Roman" w:hAnsi="Times New Roman" w:cs="Times New Roman"/>
+        </w:rPr>
+      </w:pPr>
+      <w:r>
+        <w:rPr>
+          <w:rFonts w:ascii="Times New Roman" w:hAnsi="Times New Roman" w:cs="Times New Roman"/>
+        </w:rPr>
+        <w:t>Heuristic</w:t>
+      </w:r>
+    </w:p>
+    <w:p>
+      <w:pPr>
+        <w:pStyle w:val="a9"/>
+        <w:numPr>
+          <w:ilvl w:val="1"/>
+          <w:numId w:val="8"/>
+        </w:numPr>
+        <w:ind w:firstLineChars="0"/>
+        <w:rPr>
+          <w:rFonts w:ascii="Times New Roman" w:hAnsi="Times New Roman" w:cs="Times New Roman"/>
+        </w:rPr>
+      </w:pPr>
+      <w:r>
+        <w:rPr>
+          <w:rFonts w:ascii="Times New Roman" w:hAnsi="Times New Roman" w:cs="Times New Roman"/>
+        </w:rPr>
+        <w:t>Greedy</w:t>
+      </w:r>
+    </w:p>
+    <w:p>
+      <w:pPr>
+        <w:rPr>
+          <w:rFonts w:ascii="Times New Roman" w:hAnsi="Times New Roman" w:cs="Times New Roman"/>
+        </w:rPr>
+      </w:pPr>
+    </w:p>
+    <w:p>
+      <w:pPr>
+        <w:rPr>
+          <w:rFonts w:ascii="Times New Roman" w:hAnsi="Times New Roman" w:cs="Times New Roman" w:hint="eastAsia"/>
+        </w:rPr>
+      </w:pPr>
+      <w:r>
+        <w:rPr>
+          <w:rFonts w:ascii="Times New Roman" w:hAnsi="Times New Roman" w:cs="Times New Roman" w:hint="eastAsia"/>
+        </w:rPr>
+        <w:t>稀疏图上摆放</w:t>
+      </w:r>
+      <w:r>
+        <w:rPr>
+          <w:rFonts w:ascii="Times New Roman" w:hAnsi="Times New Roman" w:cs="Times New Roman" w:hint="eastAsia"/>
+        </w:rPr>
+        <w:t>SFC</w:t>
+      </w:r>
+      <w:r>
+        <w:rPr>
+          <w:rFonts w:ascii="Times New Roman" w:hAnsi="Times New Roman" w:cs="Times New Roman" w:hint="eastAsia"/>
+        </w:rPr>
+        <w:t>复杂度非常</w:t>
+      </w:r>
+      <w:r>
+        <w:rPr>
+          <w:rFonts w:ascii="Times New Roman" w:hAnsi="Times New Roman" w:cs="Times New Roman" w:hint="eastAsia"/>
+        </w:rPr>
+        <w:t>高</w:t>
+      </w:r>
       <w:bookmarkStart w:id="0" w:name="_GoBack"/>
       <w:bookmarkEnd w:id="0"/>
-      <w:r>
-        <w:rPr>
-          <w:rFonts w:ascii="Times New Roman" w:hAnsi="Times New Roman" w:cs="Times New Roman" w:hint="eastAsia"/>
-        </w:rPr>
-        <w:t>实验结果</w:t>
-      </w:r>
-      <w:r>
-        <w:rPr>
-          <w:rFonts w:ascii="Times New Roman" w:hAnsi="Times New Roman" w:cs="Times New Roman" w:hint="eastAsia"/>
-        </w:rPr>
-        <w:t>画图</w:t>
-      </w:r>
-      <w:r>
-        <w:rPr>
-          <w:rFonts w:ascii="Times New Roman" w:hAnsi="Times New Roman" w:cs="Times New Roman" w:hint="eastAsia"/>
-        </w:rPr>
-        <w:t>，分机跑</w:t>
-      </w:r>
-    </w:p>
-    <w:p>
-      <w:pPr>
-        <w:rPr>
-          <w:rFonts w:ascii="Times New Roman" w:hAnsi="Times New Roman" w:cs="Times New Roman" w:hint="eastAsia"/>
-        </w:rPr>
-      </w:pPr>
     </w:p>
     <w:sectPr>
       <w:pgSz w:w="11906" w:h="16838"/>
@@ -12523,6 +12693,95 @@
     </w:lvl>
   </w:abstractNum>
   <w:abstractNum w:abstractNumId="6" w15:restartNumberingAfterBreak="0">
+    <w:nsid w:val="67EE531E"/>
+    <w:multiLevelType w:val="hybridMultilevel"/>
+    <w:tmpl w:val="B28AFC2C"/>
+    <w:lvl w:ilvl="0" w:tplc="1B54B53E">
+      <w:start w:val="1"/>
+      <w:numFmt w:val="decimal"/>
+      <w:lvlText w:val="%1."/>
+      <w:lvlJc w:val="left"/>
+      <w:pPr>
+        <w:ind w:left="360" w:hanging="360"/>
+      </w:pPr>
+      <w:rPr>
+        <w:rFonts w:hint="default"/>
+      </w:rPr>
+    </w:lvl>
+    <w:lvl w:ilvl="1" w:tplc="04090019">
+      <w:start w:val="1"/>
+      <w:numFmt w:val="lowerLetter"/>
+      <w:lvlText w:val="%2)"/>
+      <w:lvlJc w:val="left"/>
+      <w:pPr>
+        <w:ind w:left="840" w:hanging="420"/>
+      </w:pPr>
+    </w:lvl>
+    <w:lvl w:ilvl="2" w:tplc="0409001B" w:tentative="1">
+      <w:start w:val="1"/>
+      <w:numFmt w:val="lowerRoman"/>
+      <w:lvlText w:val="%3."/>
+      <w:lvlJc w:val="right"/>
+      <w:pPr>
+        <w:ind w:left="1260" w:hanging="420"/>
+      </w:pPr>
+    </w:lvl>
+    <w:lvl w:ilvl="3" w:tplc="0409000F" w:tentative="1">
+      <w:start w:val="1"/>
+      <w:numFmt w:val="decimal"/>
+      <w:lvlText w:val="%4."/>
+      <w:lvlJc w:val="left"/>
+      <w:pPr>
+        <w:ind w:left="1680" w:hanging="420"/>
+      </w:pPr>
+    </w:lvl>
+    <w:lvl w:ilvl="4" w:tplc="04090019" w:tentative="1">
+      <w:start w:val="1"/>
+      <w:numFmt w:val="lowerLetter"/>
+      <w:lvlText w:val="%5)"/>
+      <w:lvlJc w:val="left"/>
+      <w:pPr>
+        <w:ind w:left="2100" w:hanging="420"/>
+      </w:pPr>
+    </w:lvl>
+    <w:lvl w:ilvl="5" w:tplc="0409001B" w:tentative="1">
+      <w:start w:val="1"/>
+      <w:numFmt w:val="lowerRoman"/>
+      <w:lvlText w:val="%6."/>
+      <w:lvlJc w:val="right"/>
+      <w:pPr>
+        <w:ind w:left="2520" w:hanging="420"/>
+      </w:pPr>
+    </w:lvl>
+    <w:lvl w:ilvl="6" w:tplc="0409000F" w:tentative="1">
+      <w:start w:val="1"/>
+      <w:numFmt w:val="decimal"/>
+      <w:lvlText w:val="%7."/>
+      <w:lvlJc w:val="left"/>
+      <w:pPr>
+        <w:ind w:left="2940" w:hanging="420"/>
+      </w:pPr>
+    </w:lvl>
+    <w:lvl w:ilvl="7" w:tplc="04090019" w:tentative="1">
+      <w:start w:val="1"/>
+      <w:numFmt w:val="lowerLetter"/>
+      <w:lvlText w:val="%8)"/>
+      <w:lvlJc w:val="left"/>
+      <w:pPr>
+        <w:ind w:left="3360" w:hanging="420"/>
+      </w:pPr>
+    </w:lvl>
+    <w:lvl w:ilvl="8" w:tplc="0409001B" w:tentative="1">
+      <w:start w:val="1"/>
+      <w:numFmt w:val="lowerRoman"/>
+      <w:lvlText w:val="%9."/>
+      <w:lvlJc w:val="right"/>
+      <w:pPr>
+        <w:ind w:left="3780" w:hanging="420"/>
+      </w:pPr>
+    </w:lvl>
+  </w:abstractNum>
+  <w:abstractNum w:abstractNumId="7" w15:restartNumberingAfterBreak="0">
     <w:nsid w:val="6C595770"/>
     <w:multiLevelType w:val="hybridMultilevel"/>
     <w:tmpl w:val="C5CA7848"/>
@@ -12621,7 +12880,7 @@
     <w:abstractNumId w:val="5"/>
   </w:num>
   <w:num w:numId="4">
-    <w:abstractNumId w:val="6"/>
+    <w:abstractNumId w:val="7"/>
   </w:num>
   <w:num w:numId="5">
     <w:abstractNumId w:val="3"/>
@@ -12631,6 +12890,9 @@
   </w:num>
   <w:num w:numId="7">
     <w:abstractNumId w:val="4"/>
+  </w:num>
+  <w:num w:numId="8">
+    <w:abstractNumId w:val="6"/>
   </w:num>
 </w:numbering>
 </file>

</xml_diff>

<commit_message>
approximation alg complte new greedy half complte(need debug tomorrow)
</commit_message>
<xml_diff>
--- a/docs/idea.docx
+++ b/docs/idea.docx
@@ -781,8 +781,7 @@
           <w:p>
             <w:pPr>
               <w:rPr>
-                <w:rFonts w:ascii="Times New Roman" w:hAnsi="Times New Roman" w:cs="Times New Roman"/>
-                <w:i/>
+                <w:rFonts w:ascii="Times New Roman" w:hAnsi="Times New Roman" w:cs="Times New Roman" w:hint="eastAsia"/>
               </w:rPr>
             </w:pPr>
             <m:oMathPara>
@@ -801,7 +800,7 @@
                       <w:rPr>
                         <w:rFonts w:ascii="Cambria Math" w:hAnsi="Cambria Math" w:cs="Times New Roman"/>
                       </w:rPr>
-                      <m:t>T</m:t>
+                      <m:t>τ</m:t>
                     </m:r>
                   </m:e>
                   <m:sub>
@@ -831,7 +830,19 @@
               <w:rPr>
                 <w:rFonts w:ascii="Times New Roman" w:hAnsi="Times New Roman" w:cs="Times New Roman"/>
               </w:rPr>
-              <w:t xml:space="preserve">The upper bound of latency of request </w:t>
+              <w:t xml:space="preserve">The latency </w:t>
+            </w:r>
+            <w:r>
+              <w:rPr>
+                <w:rFonts w:ascii="Times New Roman" w:hAnsi="Times New Roman" w:cs="Times New Roman"/>
+              </w:rPr>
+              <w:t xml:space="preserve">constraint </w:t>
+            </w:r>
+            <w:r>
+              <w:rPr>
+                <w:rFonts w:ascii="Times New Roman" w:hAnsi="Times New Roman" w:cs="Times New Roman"/>
+              </w:rPr>
+              <w:t xml:space="preserve">of request </w:t>
             </w:r>
             <m:oMath>
               <m:r>
@@ -1568,13 +1579,7 @@
         <w:rPr>
           <w:rFonts w:hint="eastAsia"/>
         </w:rPr>
-        <w:t>最大request接受数量，</w:t>
-      </w:r>
-      <w:r>
-        <w:rPr>
-          <w:rFonts w:hint="eastAsia"/>
-        </w:rPr>
-        <w:t>最小latency</w:t>
+        <w:t>最大request接受数量</w:t>
       </w:r>
     </w:p>
     <w:p>
@@ -1591,12 +1596,8 @@
             </w:rPr>
             <m:t>Maximum</m:t>
           </m:r>
-          <m:r>
-            <w:rPr>
-              <w:rFonts w:ascii="Cambria Math" w:hAnsi="Cambria Math" w:cs="Times New Roman"/>
-            </w:rPr>
-            <m:t>(</m:t>
-          </m:r>
+          <w:bookmarkStart w:id="0" w:name="_GoBack"/>
+          <w:bookmarkEnd w:id="0"/>
           <m:nary>
             <m:naryPr>
               <m:chr m:val="∑"/>
@@ -1715,174 +1716,6 @@
               </m:nary>
             </m:e>
           </m:nary>
-          <m:r>
-            <w:rPr>
-              <w:rFonts w:ascii="Cambria Math" w:hAnsi="Cambria Math" w:cs="Times New Roman"/>
-            </w:rPr>
-            <m:t>-ϵ∙</m:t>
-          </m:r>
-          <m:nary>
-            <m:naryPr>
-              <m:chr m:val="∑"/>
-              <m:ctrlPr>
-                <w:rPr>
-                  <w:rFonts w:ascii="Cambria Math" w:hAnsi="Cambria Math" w:cs="Times New Roman"/>
-                  <w:i/>
-                </w:rPr>
-              </m:ctrlPr>
-            </m:naryPr>
-            <m:sub>
-              <m:r>
-                <w:rPr>
-                  <w:rFonts w:ascii="Cambria Math" w:hAnsi="Cambria Math" w:cs="Times New Roman"/>
-                </w:rPr>
-                <m:t>r</m:t>
-              </m:r>
-            </m:sub>
-            <m:sup>
-              <m:r>
-                <w:rPr>
-                  <w:rFonts w:ascii="Cambria Math" w:hAnsi="Cambria Math" w:cs="Times New Roman"/>
-                </w:rPr>
-                <m:t>R</m:t>
-              </m:r>
-            </m:sup>
-            <m:e>
-              <m:nary>
-                <m:naryPr>
-                  <m:chr m:val="∑"/>
-                  <m:ctrlPr>
-                    <w:rPr>
-                      <w:rFonts w:ascii="Cambria Math" w:hAnsi="Cambria Math"/>
-                      <w:i/>
-                    </w:rPr>
-                  </m:ctrlPr>
-                </m:naryPr>
-                <m:sub>
-                  <m:r>
-                    <w:rPr>
-                      <w:rFonts w:ascii="Cambria Math" w:hAnsi="Cambria Math"/>
-                    </w:rPr>
-                    <m:t>i</m:t>
-                  </m:r>
-                </m:sub>
-                <m:sup>
-                  <m:d>
-                    <m:dPr>
-                      <m:begChr m:val="|"/>
-                      <m:endChr m:val="|"/>
-                      <m:ctrlPr>
-                        <w:rPr>
-                          <w:rFonts w:ascii="Cambria Math" w:hAnsi="Cambria Math"/>
-                          <w:i/>
-                        </w:rPr>
-                      </m:ctrlPr>
-                    </m:dPr>
-                    <m:e>
-                      <m:sSub>
-                        <m:sSubPr>
-                          <m:ctrlPr>
-                            <w:rPr>
-                              <w:rFonts w:ascii="Cambria Math" w:hAnsi="Cambria Math"/>
-                              <w:i/>
-                            </w:rPr>
-                          </m:ctrlPr>
-                        </m:sSubPr>
-                        <m:e>
-                          <m:r>
-                            <w:rPr>
-                              <w:rFonts w:ascii="Cambria Math" w:hAnsi="Cambria Math"/>
-                            </w:rPr>
-                            <m:t>C</m:t>
-                          </m:r>
-                        </m:e>
-                        <m:sub>
-                          <m:r>
-                            <w:rPr>
-                              <w:rFonts w:ascii="Cambria Math" w:hAnsi="Cambria Math"/>
-                            </w:rPr>
-                            <m:t>r</m:t>
-                          </m:r>
-                        </m:sub>
-                      </m:sSub>
-                    </m:e>
-                  </m:d>
-                </m:sup>
-                <m:e>
-                  <m:sSub>
-                    <m:sSubPr>
-                      <m:ctrlPr>
-                        <w:rPr>
-                          <w:rFonts w:ascii="Cambria Math" w:hAnsi="Cambria Math"/>
-                          <w:i/>
-                        </w:rPr>
-                      </m:ctrlPr>
-                    </m:sSubPr>
-                    <m:e>
-                      <m:r>
-                        <w:rPr>
-                          <w:rFonts w:ascii="Cambria Math" w:hAnsi="Cambria Math"/>
-                        </w:rPr>
-                        <m:t>x</m:t>
-                      </m:r>
-                    </m:e>
-                    <m:sub>
-                      <m:r>
-                        <w:rPr>
-                          <w:rFonts w:ascii="Cambria Math" w:hAnsi="Cambria Math"/>
-                        </w:rPr>
-                        <m:t>ri</m:t>
-                      </m:r>
-                    </m:sub>
-                  </m:sSub>
-                  <m:r>
-                    <w:rPr>
-                      <w:rFonts w:ascii="Cambria Math" w:hAnsi="Cambria Math"/>
-                    </w:rPr>
-                    <m:t>∙</m:t>
-                  </m:r>
-                  <m:sSub>
-                    <m:sSubPr>
-                      <m:ctrlPr>
-                        <w:rPr>
-                          <w:rFonts w:ascii="Cambria Math" w:hAnsi="Cambria Math" w:cs="Times New Roman"/>
-                          <w:i/>
-                        </w:rPr>
-                      </m:ctrlPr>
-                    </m:sSubPr>
-                    <m:e>
-                      <m:r>
-                        <w:rPr>
-                          <w:rFonts w:ascii="Cambria Math" w:hAnsi="Cambria Math" w:cs="Times New Roman"/>
-                        </w:rPr>
-                        <m:t>t</m:t>
-                      </m:r>
-                      <m:ctrlPr>
-                        <w:rPr>
-                          <w:rFonts w:ascii="Cambria Math" w:hAnsi="Cambria Math"/>
-                          <w:i/>
-                        </w:rPr>
-                      </m:ctrlPr>
-                    </m:e>
-                    <m:sub>
-                      <m:r>
-                        <w:rPr>
-                          <w:rFonts w:ascii="Cambria Math" w:hAnsi="Cambria Math" w:cs="Times New Roman"/>
-                        </w:rPr>
-                        <m:t>ri</m:t>
-                      </m:r>
-                    </m:sub>
-                  </m:sSub>
-                </m:e>
-              </m:nary>
-            </m:e>
-          </m:nary>
-          <m:r>
-            <w:rPr>
-              <w:rFonts w:ascii="Cambria Math" w:hAnsi="Cambria Math" w:cs="Times New Roman"/>
-            </w:rPr>
-            <m:t>)</m:t>
-          </m:r>
         </m:oMath>
       </m:oMathPara>
     </w:p>
@@ -3152,12 +2985,7 @@
       <w:pPr>
         <w:widowControl/>
         <w:jc w:val="left"/>
-        <w:rPr>
-          <w:rFonts w:hint="eastAsia"/>
-        </w:rPr>
-      </w:pPr>
-      <w:bookmarkStart w:id="0" w:name="_GoBack"/>
-      <w:bookmarkEnd w:id="0"/>
+      </w:pPr>
     </w:p>
     <w:sectPr>
       <w:pgSz w:w="11906" w:h="16838"/>

</xml_diff>